<commit_message>
Add further updated 2025 CV
</commit_message>
<xml_diff>
--- a/docs/Henry_Berwick_CV_2025.docx
+++ b/docs/Henry_Berwick_CV_2025.docx
@@ -39,8 +39,16 @@
           <w:rStyle w:val="normaltextrun"/>
           <w:color w:val="000000"/>
         </w:rPr>
-        <w:t>Please Connect via LinkedIn for Full Contact Details</w:t>
-      </w:r>
+        <w:t xml:space="preserve">+447972 811091 | </w:t>
+      </w:r>
+      <w:hyperlink r:id="rId7" w:history="1">
+        <w:r>
+          <w:rPr>
+            <w:rStyle w:val="Hyperlink"/>
+          </w:rPr>
+          <w:t>henryberwick@gmail.com</w:t>
+        </w:r>
+      </w:hyperlink>
       <w:r>
         <w:rPr>
           <w:rStyle w:val="normaltextrun"/>
@@ -62,7 +70,7 @@
         </w:rPr>
         <w:t xml:space="preserve"> </w:t>
       </w:r>
-      <w:hyperlink r:id="rId7" w:history="1">
+      <w:hyperlink r:id="rId8" w:history="1">
         <w:r>
           <w:rPr>
             <w:rStyle w:val="Hyperlink"/>
@@ -77,7 +85,7 @@
         </w:rPr>
         <w:t xml:space="preserve"> | </w:t>
       </w:r>
-      <w:hyperlink r:id="rId8" w:history="1">
+      <w:hyperlink r:id="rId9" w:history="1">
         <w:r>
           <w:rPr>
             <w:rStyle w:val="Hyperlink"/>
@@ -333,7 +341,7 @@
           <w:rStyle w:val="normaltextrun"/>
         </w:rPr>
         <w:sectPr>
-          <w:footerReference w:type="default" r:id="rId9"/>
+          <w:footerReference w:type="default" r:id="rId10"/>
           <w:type w:val="continuous"/>
           <w:pgSz w:w="11907" w:h="16840" w:code="9"/>
           <w:pgMar w:top="1191" w:right="1440" w:bottom="1191" w:left="1440" w:header="0" w:footer="567" w:gutter="0"/>
@@ -440,22 +448,7 @@
         <w:tab/>
       </w:r>
       <w:r>
-        <w:t>Stakehol</w:t>
-      </w:r>
-      <w:r>
-        <w:t>d</w:t>
-      </w:r>
-      <w:r>
-        <w:t>e</w:t>
-      </w:r>
-      <w:r>
-        <w:t>r</w:t>
-      </w:r>
-      <w:r>
-        <w:t xml:space="preserve"> Managemen</w:t>
-      </w:r>
-      <w:r>
-        <w:t>t</w:t>
+        <w:t>Stakeholder Management</w:t>
       </w:r>
     </w:p>
     <w:p>
@@ -530,6 +523,21 @@
       </w:r>
       <w:r>
         <w:rPr>
+          <w:rFonts w:ascii="Segoe UI" w:eastAsia="Times New Roman" w:hAnsi="Segoe UI" w:cs="Segoe UI"/>
+          <w:bCs/>
+          <w:szCs w:val="22"/>
+          <w:shd w:val="clear" w:color="auto" w:fill="FFFFFF"/>
+        </w:rPr>
+        <w:t>,</w:t>
+      </w:r>
+      <w:r>
+        <w:rPr>
+          <w:bCs/>
+        </w:rPr>
+        <w:t xml:space="preserve"> Analytics &amp; Machine Learning</w:t>
+      </w:r>
+      <w:r>
+        <w:rPr>
           <w:rStyle w:val="normaltextrun"/>
         </w:rPr>
         <w:tab/>
@@ -1996,6 +2004,20 @@
           <w:rStyle w:val="normaltextrun"/>
           <w:color w:val="000000"/>
         </w:rPr>
+        <w:t>, Change Management</w:t>
+      </w:r>
+      <w:r>
+        <w:rPr>
+          <w:rStyle w:val="normaltextrun"/>
+          <w:color w:val="000000"/>
+        </w:rPr>
+        <w:t xml:space="preserve"> Consulting</w:t>
+      </w:r>
+      <w:r>
+        <w:rPr>
+          <w:rStyle w:val="normaltextrun"/>
+          <w:color w:val="000000"/>
+        </w:rPr>
         <w:tab/>
         <w:t>07/2017 – 10/2018</w:t>
       </w:r>
@@ -2024,13 +2046,25 @@
         <w:rPr>
           <w:rStyle w:val="normaltextrun"/>
         </w:rPr>
-        <w:t xml:space="preserve">demand to prioritise work </w:t>
-      </w:r>
-      <w:r>
-        <w:rPr>
-          <w:rStyle w:val="normaltextrun"/>
-        </w:rPr>
-        <w:t>for 15 eCommerce development trains</w:t>
+        <w:t xml:space="preserve">demand to prioritise </w:t>
+      </w:r>
+      <w:r>
+        <w:rPr>
+          <w:rStyle w:val="normaltextrun"/>
+        </w:rPr>
+        <w:t>roadmaps</w:t>
+      </w:r>
+      <w:r>
+        <w:rPr>
+          <w:rStyle w:val="normaltextrun"/>
+        </w:rPr>
+        <w:t xml:space="preserve"> </w:t>
+      </w:r>
+      <w:r>
+        <w:rPr>
+          <w:rStyle w:val="normaltextrun"/>
+        </w:rPr>
+        <w:t>for 15 development trains</w:t>
       </w:r>
       <w:r>
         <w:rPr>
@@ -2147,18 +2181,6 @@
         <w:rPr>
           <w:rStyle w:val="normaltextrun"/>
         </w:rPr>
-        <w:t xml:space="preserve"> the </w:t>
-      </w:r>
-      <w:r>
-        <w:rPr>
-          <w:rStyle w:val="normaltextrun"/>
-        </w:rPr>
-        <w:t>appropriate</w:t>
-      </w:r>
-      <w:r>
-        <w:rPr>
-          <w:rStyle w:val="normaltextrun"/>
-        </w:rPr>
         <w:t xml:space="preserve"> quality</w:t>
       </w:r>
       <w:r>
@@ -2210,6 +2232,20 @@
           <w:color w:val="000000"/>
         </w:rPr>
         <w:t>Team Leader</w:t>
+      </w:r>
+      <w:r>
+        <w:rPr>
+          <w:rStyle w:val="normaltextrun"/>
+          <w:color w:val="000000"/>
+        </w:rPr>
+        <w:t xml:space="preserve">, </w:t>
+      </w:r>
+      <w:r>
+        <w:rPr>
+          <w:rStyle w:val="normaltextrun"/>
+          <w:color w:val="000000"/>
+        </w:rPr>
+        <w:t>Data Insights and Officiating</w:t>
       </w:r>
       <w:r>
         <w:rPr>
@@ -2414,6 +2450,13 @@
           <w:color w:val="000000"/>
         </w:rPr>
         <w:t>Systems Operator</w:t>
+      </w:r>
+      <w:r>
+        <w:rPr>
+          <w:rStyle w:val="normaltextrun"/>
+          <w:color w:val="000000"/>
+        </w:rPr>
+        <w:t>, Data Insights and Officiating</w:t>
       </w:r>
       <w:r>
         <w:rPr>
@@ -2853,16 +2896,19 @@
         <w:t xml:space="preserve"> </w:t>
       </w:r>
       <w:r>
-        <w:t xml:space="preserve">Communication, </w:t>
-      </w:r>
-      <w:r>
-        <w:t>Problem Solving, Leadership</w:t>
-      </w:r>
-      <w:r>
-        <w:t>,</w:t>
+        <w:t>Communication</w:t>
+      </w:r>
+      <w:r>
+        <w:t xml:space="preserve">, </w:t>
+      </w:r>
+      <w:r>
+        <w:t>Problem Solving,</w:t>
       </w:r>
       <w:r>
         <w:t xml:space="preserve"> </w:t>
+      </w:r>
+      <w:r>
+        <w:t xml:space="preserve">Leadership, </w:t>
       </w:r>
       <w:r>
         <w:t>Business Partnership</w:t>
@@ -2922,6 +2968,9 @@
     </w:r>
     <w:r>
       <w:tab/>
+    </w:r>
+    <w:r>
+      <w:t>+447972 811091</w:t>
     </w:r>
     <w:r>
       <w:tab/>

</xml_diff>

<commit_message>
Add updated 2025 CV with some details removed
</commit_message>
<xml_diff>
--- a/docs/Henry_Berwick_CV_2025.docx
+++ b/docs/Henry_Berwick_CV_2025.docx
@@ -39,38 +39,30 @@
           <w:rStyle w:val="normaltextrun"/>
           <w:color w:val="000000"/>
         </w:rPr>
-        <w:t xml:space="preserve">+447972 811091 | </w:t>
+        <w:t>Please Connect via LinkedIn for Full Contact Details</w:t>
+      </w:r>
+      <w:r>
+        <w:rPr>
+          <w:rStyle w:val="normaltextrun"/>
+          <w:color w:val="000000"/>
+        </w:rPr>
+        <w:t xml:space="preserve"> </w:t>
+      </w:r>
+      <w:r>
+        <w:rPr>
+          <w:rStyle w:val="normaltextrun"/>
+          <w:color w:val="000000"/>
+        </w:rPr>
+        <w:t>|</w:t>
+      </w:r>
+      <w:r>
+        <w:rPr>
+          <w:rStyle w:val="normaltextrun"/>
+          <w:color w:val="000000"/>
+        </w:rPr>
+        <w:t xml:space="preserve"> </w:t>
       </w:r>
       <w:hyperlink r:id="rId7" w:history="1">
-        <w:r>
-          <w:rPr>
-            <w:rStyle w:val="Hyperlink"/>
-          </w:rPr>
-          <w:t>henryberwick@gmail.com</w:t>
-        </w:r>
-      </w:hyperlink>
-      <w:r>
-        <w:rPr>
-          <w:rStyle w:val="normaltextrun"/>
-          <w:color w:val="000000"/>
-        </w:rPr>
-        <w:t xml:space="preserve"> </w:t>
-      </w:r>
-      <w:r>
-        <w:rPr>
-          <w:rStyle w:val="normaltextrun"/>
-          <w:color w:val="000000"/>
-        </w:rPr>
-        <w:t>|</w:t>
-      </w:r>
-      <w:r>
-        <w:rPr>
-          <w:rStyle w:val="normaltextrun"/>
-          <w:color w:val="000000"/>
-        </w:rPr>
-        <w:t xml:space="preserve"> </w:t>
-      </w:r>
-      <w:hyperlink r:id="rId8" w:history="1">
         <w:r>
           <w:rPr>
             <w:rStyle w:val="Hyperlink"/>
@@ -85,7 +77,7 @@
         </w:rPr>
         <w:t xml:space="preserve"> | </w:t>
       </w:r>
-      <w:hyperlink r:id="rId9" w:history="1">
+      <w:hyperlink r:id="rId8" w:history="1">
         <w:r>
           <w:rPr>
             <w:rStyle w:val="Hyperlink"/>
@@ -341,7 +333,7 @@
           <w:rStyle w:val="normaltextrun"/>
         </w:rPr>
         <w:sectPr>
-          <w:footerReference w:type="default" r:id="rId10"/>
+          <w:footerReference w:type="default" r:id="rId9"/>
           <w:type w:val="continuous"/>
           <w:pgSz w:w="11907" w:h="16840" w:code="9"/>
           <w:pgMar w:top="1191" w:right="1440" w:bottom="1191" w:left="1440" w:header="0" w:footer="567" w:gutter="0"/>
@@ -2896,10 +2888,7 @@
         <w:t xml:space="preserve"> </w:t>
       </w:r>
       <w:r>
-        <w:t>Communication</w:t>
-      </w:r>
-      <w:r>
-        <w:t xml:space="preserve">, </w:t>
+        <w:t xml:space="preserve">Communication, </w:t>
       </w:r>
       <w:r>
         <w:t>Problem Solving,</w:t>
@@ -2968,9 +2957,6 @@
     </w:r>
     <w:r>
       <w:tab/>
-    </w:r>
-    <w:r>
-      <w:t>+447972 811091</w:t>
     </w:r>
     <w:r>
       <w:tab/>

</xml_diff>